<commit_message>
Added answer on qustion and changed scheme
</commit_message>
<xml_diff>
--- a/LB2/Отчёт.docx
+++ b/LB2/Отчёт.docx
@@ -621,21 +621,973 @@
     <w:p>
       <w:pPr>
         <w:pStyle w:val="1"/>
-        <w:rPr>
-          <w:b w:val="0"/>
-        </w:rPr>
       </w:pPr>
       <w:r>
         <w:lastRenderedPageBreak/>
-        <w:t xml:space="preserve">1. </w:t>
-      </w:r>
-      <w:r>
-        <w:t>Описываемые функциональные требования</w:t>
-      </w:r>
-    </w:p>
-    <w:p>
-      <w:pPr>
-        <w:rPr>
+        <w:t>1.</w:t>
+      </w:r>
+      <w:r>
+        <w:t xml:space="preserve"> Теоретические вопросы</w:t>
+      </w:r>
+    </w:p>
+    <w:p>
+      <w:pPr>
+        <w:pStyle w:val="2"/>
+      </w:pPr>
+      <w:r>
+        <w:t>1.</w:t>
+      </w:r>
+      <w:r>
+        <w:t>1</w:t>
+      </w:r>
+      <w:r>
+        <w:t xml:space="preserve"> </w:t>
+      </w:r>
+      <w:proofErr w:type="gramStart"/>
+      <w:r>
+        <w:t>В</w:t>
+      </w:r>
+      <w:proofErr w:type="gramEnd"/>
+      <w:r>
+        <w:t xml:space="preserve"> чем основная сущность структурного подхода?</w:t>
+      </w:r>
+    </w:p>
+    <w:p>
+      <w:pPr>
+        <w:rPr>
+          <w:lang w:val="ru-RU"/>
+        </w:rPr>
+      </w:pPr>
+      <w:r>
+        <w:rPr>
+          <w:lang w:val="ru-RU"/>
+        </w:rPr>
+        <w:t>Сущность стру</w:t>
+      </w:r>
+      <w:r>
+        <w:rPr>
+          <w:lang w:val="ru-RU"/>
+        </w:rPr>
+        <w:t xml:space="preserve">ктурного подхода к разработке информационной системы заключается в ее декомпозиции </w:t>
+      </w:r>
+      <w:r>
+        <w:rPr>
+          <w:lang w:val="ru-RU"/>
+        </w:rPr>
+        <w:t>на автоматизируемые функции: система разбивается на функциональные подсистемы, которые в свою очередь делятся на подфункции, подразделяемые на задачи и так далее. Процесс разбиения продолжается вплоть до конкретных процедур. При этом автоматизируемая система сохраняет целостное представление, в котором все составляющие компоненты взаимоу</w:t>
+      </w:r>
+      <w:r>
+        <w:rPr>
+          <w:lang w:val="ru-RU"/>
+        </w:rPr>
+        <w:t>вязаны. При разработке системы «снизу-вверх»</w:t>
+      </w:r>
+      <w:r>
+        <w:rPr>
+          <w:lang w:val="ru-RU"/>
+        </w:rPr>
+        <w:t xml:space="preserve"> от отдельных задач ко всей системе целостность теряется, возникают проблемы при информационной стыковке отдельных компонентов.</w:t>
+      </w:r>
+    </w:p>
+    <w:p>
+      <w:pPr>
+        <w:pStyle w:val="2"/>
+      </w:pPr>
+      <w:r>
+        <w:t>1.</w:t>
+      </w:r>
+      <w:r>
+        <w:t>2</w:t>
+      </w:r>
+      <w:r>
+        <w:t xml:space="preserve"> Дайте расшифровку терминам DFD, IDEF и SADT.</w:t>
+      </w:r>
+    </w:p>
+    <w:p>
+      <w:pPr>
+        <w:rPr>
+          <w:lang w:val="ru-RU"/>
+        </w:rPr>
+      </w:pPr>
+      <w:r>
+        <w:t>DFD</w:t>
+      </w:r>
+      <w:r>
+        <w:rPr>
+          <w:lang w:val="ru-RU"/>
+        </w:rPr>
+        <w:t xml:space="preserve"> (</w:t>
+      </w:r>
+      <w:r>
+        <w:t>D</w:t>
+      </w:r>
+      <w:proofErr w:type="spellStart"/>
+      <w:r>
+        <w:rPr>
+          <w:lang w:val="ru-RU"/>
+        </w:rPr>
+        <w:t>ata</w:t>
+      </w:r>
+      <w:proofErr w:type="spellEnd"/>
+      <w:r>
+        <w:rPr>
+          <w:lang w:val="ru-RU"/>
+        </w:rPr>
+        <w:t xml:space="preserve"> </w:t>
+      </w:r>
+      <w:r>
+        <w:t>F</w:t>
+      </w:r>
+      <w:proofErr w:type="spellStart"/>
+      <w:r>
+        <w:rPr>
+          <w:lang w:val="ru-RU"/>
+        </w:rPr>
+        <w:t>low</w:t>
+      </w:r>
+      <w:proofErr w:type="spellEnd"/>
+      <w:r>
+        <w:rPr>
+          <w:lang w:val="ru-RU"/>
+        </w:rPr>
+        <w:t xml:space="preserve"> </w:t>
+      </w:r>
+      <w:r>
+        <w:t>D</w:t>
+      </w:r>
+      <w:proofErr w:type="spellStart"/>
+      <w:r>
+        <w:rPr>
+          <w:lang w:val="ru-RU"/>
+        </w:rPr>
+        <w:t>iagrams</w:t>
+      </w:r>
+      <w:proofErr w:type="spellEnd"/>
+      <w:r>
+        <w:rPr>
+          <w:lang w:val="ru-RU"/>
+        </w:rPr>
+        <w:t>)</w:t>
+      </w:r>
+      <w:r>
+        <w:rPr>
+          <w:lang w:val="ru-RU"/>
+        </w:rPr>
+        <w:t xml:space="preserve"> –</w:t>
+      </w:r>
+      <w:r>
+        <w:rPr>
+          <w:lang w:val="ru-RU"/>
+        </w:rPr>
+        <w:t xml:space="preserve"> </w:t>
+      </w:r>
+      <w:r>
+        <w:rPr>
+          <w:lang w:val="ru-RU"/>
+        </w:rPr>
+        <w:t>это нотация, предназначенная для моделирования информационный систем с точки зрения хранения, обработки и передачи данных.</w:t>
+      </w:r>
+    </w:p>
+    <w:p>
+      <w:pPr>
+        <w:rPr>
+          <w:lang w:val="ru-RU"/>
+        </w:rPr>
+      </w:pPr>
+      <w:r>
+        <w:t>IDEF</w:t>
+      </w:r>
+      <w:r>
+        <w:rPr>
+          <w:lang w:val="ru-RU"/>
+        </w:rPr>
+        <w:t xml:space="preserve"> (</w:t>
+      </w:r>
+      <w:r>
+        <w:rPr>
+          <w:lang w:val="ru-RU"/>
+        </w:rPr>
+        <w:t>I</w:t>
+      </w:r>
+      <w:r>
+        <w:rPr>
+          <w:lang w:val="ru-RU"/>
+        </w:rPr>
+        <w:t xml:space="preserve">CAM </w:t>
+      </w:r>
+      <w:proofErr w:type="spellStart"/>
+      <w:r>
+        <w:rPr>
+          <w:lang w:val="ru-RU"/>
+        </w:rPr>
+        <w:t>DEFinition</w:t>
+      </w:r>
+      <w:proofErr w:type="spellEnd"/>
+      <w:r>
+        <w:rPr>
+          <w:lang w:val="ru-RU"/>
+        </w:rPr>
+        <w:t>)</w:t>
+      </w:r>
+      <w:r>
+        <w:rPr>
+          <w:lang w:val="ru-RU"/>
+        </w:rPr>
+        <w:t xml:space="preserve"> – </w:t>
+      </w:r>
+      <w:r>
+        <w:rPr>
+          <w:lang w:val="ru-RU"/>
+        </w:rPr>
+        <w:t>методология функционального моделирования и графическая нотация, предназначенная для формализации и описания бизнес-процессов.</w:t>
+      </w:r>
+    </w:p>
+    <w:p>
+      <w:pPr>
+        <w:rPr>
+          <w:lang w:val="ru-RU"/>
+        </w:rPr>
+      </w:pPr>
+      <w:r>
+        <w:t>SADT</w:t>
+      </w:r>
+      <w:r>
+        <w:rPr>
+          <w:lang w:val="ru-RU"/>
+        </w:rPr>
+        <w:t xml:space="preserve"> (</w:t>
+      </w:r>
+      <w:r>
+        <w:t>Structured</w:t>
+      </w:r>
+      <w:r>
+        <w:rPr>
+          <w:lang w:val="ru-RU"/>
+        </w:rPr>
+        <w:t xml:space="preserve"> </w:t>
+      </w:r>
+      <w:r>
+        <w:t>Analysis</w:t>
+      </w:r>
+      <w:r>
+        <w:rPr>
+          <w:lang w:val="ru-RU"/>
+        </w:rPr>
+        <w:t xml:space="preserve"> </w:t>
+      </w:r>
+      <w:r>
+        <w:t>and</w:t>
+      </w:r>
+      <w:r>
+        <w:rPr>
+          <w:lang w:val="ru-RU"/>
+        </w:rPr>
+        <w:t xml:space="preserve"> </w:t>
+      </w:r>
+      <w:r>
+        <w:t>Design</w:t>
+      </w:r>
+      <w:r>
+        <w:rPr>
+          <w:lang w:val="ru-RU"/>
+        </w:rPr>
+        <w:t xml:space="preserve"> </w:t>
+      </w:r>
+      <w:r>
+        <w:t>Technique</w:t>
+      </w:r>
+      <w:r>
+        <w:rPr>
+          <w:lang w:val="ru-RU"/>
+        </w:rPr>
+        <w:t>)</w:t>
+      </w:r>
+      <w:r>
+        <w:rPr>
+          <w:lang w:val="ru-RU"/>
+        </w:rPr>
+        <w:t xml:space="preserve"> – </w:t>
+      </w:r>
+      <w:r>
+        <w:rPr>
+          <w:lang w:val="ru-RU"/>
+        </w:rPr>
+        <w:t xml:space="preserve"> </w:t>
+      </w:r>
+      <w:r>
+        <w:rPr>
+          <w:lang w:val="ru-RU"/>
+        </w:rPr>
+        <w:t>методология структурного анализа и проектирования, интегрирующая процесс моделирования, управление конфигурацией проекта, использование дополнительных языковых средств и руководство проектом со своим графическим языком (</w:t>
+      </w:r>
+      <w:r>
+        <w:rPr>
+          <w:lang w:val="ru-RU"/>
+        </w:rPr>
+        <w:t>диаграммы</w:t>
+      </w:r>
+      <w:r>
+        <w:rPr>
+          <w:lang w:val="ru-RU"/>
+        </w:rPr>
+        <w:t>).</w:t>
+      </w:r>
+    </w:p>
+    <w:p>
+      <w:pPr>
+        <w:rPr>
+          <w:lang w:val="ru-RU"/>
+        </w:rPr>
+      </w:pPr>
+    </w:p>
+    <w:p>
+      <w:pPr>
+        <w:pStyle w:val="2"/>
+      </w:pPr>
+      <w:r>
+        <w:t>1.</w:t>
+      </w:r>
+      <w:r>
+        <w:t>3</w:t>
+      </w:r>
+      <w:r>
+        <w:t xml:space="preserve"> Какие модели строятся с помощью IDEF методологий?</w:t>
+      </w:r>
+    </w:p>
+    <w:p>
+      <w:pPr>
+        <w:rPr>
+          <w:lang w:val="ru-RU"/>
+        </w:rPr>
+      </w:pPr>
+      <w:r>
+        <w:rPr>
+          <w:lang w:val="ru-RU"/>
+        </w:rPr>
+        <w:t xml:space="preserve">С помощью </w:t>
+      </w:r>
+      <w:r>
+        <w:t>IDEF</w:t>
+      </w:r>
+      <w:r>
+        <w:rPr>
+          <w:lang w:val="ru-RU"/>
+        </w:rPr>
+        <w:t xml:space="preserve"> </w:t>
+      </w:r>
+      <w:r>
+        <w:rPr>
+          <w:lang w:val="ru-RU"/>
+        </w:rPr>
+        <w:t>методологий строятся функциональные (</w:t>
+      </w:r>
+      <w:r>
+        <w:t>IDEF</w:t>
+      </w:r>
+      <w:r>
+        <w:rPr>
+          <w:lang w:val="ru-RU"/>
+        </w:rPr>
+        <w:t>0</w:t>
+      </w:r>
+      <w:r>
+        <w:rPr>
+          <w:lang w:val="ru-RU"/>
+        </w:rPr>
+        <w:t xml:space="preserve">), информационные </w:t>
+      </w:r>
+      <w:r>
+        <w:rPr>
+          <w:lang w:val="ru-RU"/>
+        </w:rPr>
+        <w:t>(</w:t>
+      </w:r>
+      <w:r>
+        <w:t>IDEF</w:t>
+      </w:r>
+      <w:r>
+        <w:rPr>
+          <w:lang w:val="ru-RU"/>
+        </w:rPr>
+        <w:t>1)</w:t>
+      </w:r>
+      <w:r>
+        <w:rPr>
+          <w:lang w:val="ru-RU"/>
+        </w:rPr>
+        <w:t xml:space="preserve"> и динамические</w:t>
+      </w:r>
+      <w:r>
+        <w:rPr>
+          <w:lang w:val="ru-RU"/>
+        </w:rPr>
+        <w:t xml:space="preserve"> (</w:t>
+      </w:r>
+      <w:r>
+        <w:t>IDEF</w:t>
+      </w:r>
+      <w:r>
+        <w:rPr>
+          <w:lang w:val="ru-RU"/>
+        </w:rPr>
+        <w:t>2)</w:t>
+      </w:r>
+      <w:r>
+        <w:rPr>
+          <w:lang w:val="ru-RU"/>
+        </w:rPr>
+        <w:t xml:space="preserve"> модели.</w:t>
+      </w:r>
+    </w:p>
+    <w:p>
+      <w:pPr>
+        <w:rPr>
+          <w:lang w:val="ru-RU"/>
+        </w:rPr>
+      </w:pPr>
+      <w:r>
+        <w:rPr>
+          <w:lang w:val="ru-RU"/>
+        </w:rPr>
+        <w:t xml:space="preserve">Функциональная модель - </w:t>
+      </w:r>
+      <w:r>
+        <w:rPr>
+          <w:lang w:val="ru-RU"/>
+        </w:rPr>
+        <w:t>это структурированное представление функций, действий или процессов в моделируемой системе или объекте.</w:t>
+      </w:r>
+    </w:p>
+    <w:p>
+      <w:pPr>
+        <w:rPr>
+          <w:lang w:val="ru-RU"/>
+        </w:rPr>
+      </w:pPr>
+      <w:r>
+        <w:rPr>
+          <w:lang w:val="ru-RU"/>
+        </w:rPr>
+        <w:t>Информационная модель представляет собой структуру и семантику информации внутри моделируемой системы или объекта.</w:t>
+      </w:r>
+    </w:p>
+    <w:p>
+      <w:pPr>
+        <w:rPr>
+          <w:lang w:val="ru-RU"/>
+        </w:rPr>
+      </w:pPr>
+      <w:r>
+        <w:rPr>
+          <w:lang w:val="ru-RU"/>
+        </w:rPr>
+        <w:t>Динамическая модель представляет собой изменяющиеся во времени поведенческие характеристики моделируемой системы или объекта.</w:t>
+      </w:r>
+    </w:p>
+    <w:p>
+      <w:pPr>
+        <w:pStyle w:val="2"/>
+      </w:pPr>
+      <w:r>
+        <w:t>1.</w:t>
+      </w:r>
+      <w:r>
+        <w:t>4</w:t>
+      </w:r>
+      <w:r>
+        <w:t xml:space="preserve"> Укажите базовые принципы моделирования в IDEF0.</w:t>
+      </w:r>
+    </w:p>
+    <w:p>
+      <w:pPr>
+        <w:rPr>
+          <w:lang w:val="ru-RU"/>
+        </w:rPr>
+      </w:pPr>
+      <w:r>
+        <w:rPr>
+          <w:lang w:val="ru-RU"/>
+        </w:rPr>
+        <w:t>В IDEF0 реализованы три базовых принципа моделирования процессов:</w:t>
+      </w:r>
+    </w:p>
+    <w:p>
+      <w:r>
+        <w:rPr>
+          <w:lang w:val="ru-RU"/>
+        </w:rPr>
+        <w:t xml:space="preserve">1) </w:t>
+      </w:r>
+      <w:r>
+        <w:rPr>
+          <w:lang w:val="ru-RU"/>
+        </w:rPr>
+        <w:t>Принцип функциональной декомпозиции</w:t>
+      </w:r>
+      <w:r>
+        <w:t>.</w:t>
+      </w:r>
+    </w:p>
+    <w:p>
+      <w:pPr>
+        <w:rPr>
+          <w:lang w:val="ru-RU"/>
+        </w:rPr>
+      </w:pPr>
+      <w:r>
+        <w:rPr>
+          <w:lang w:val="ru-RU"/>
+        </w:rPr>
+        <w:t>Данный принцип</w:t>
+      </w:r>
+      <w:r>
+        <w:rPr>
+          <w:lang w:val="ru-RU"/>
+        </w:rPr>
+        <w:t xml:space="preserve"> представ</w:t>
+      </w:r>
+      <w:r>
+        <w:rPr>
+          <w:lang w:val="ru-RU"/>
+        </w:rPr>
+        <w:t>ляет собой способ моделирования</w:t>
+      </w:r>
+      <w:r>
+        <w:rPr>
+          <w:lang w:val="ru-RU"/>
+        </w:rPr>
+        <w:t xml:space="preserve"> </w:t>
+      </w:r>
+      <w:r>
+        <w:rPr>
+          <w:lang w:val="ru-RU"/>
+        </w:rPr>
+        <w:t>типовой ситуации, когда любое действие, операция, функция могут быть разбиты</w:t>
+      </w:r>
+      <w:r>
+        <w:rPr>
+          <w:lang w:val="ru-RU"/>
+        </w:rPr>
+        <w:t xml:space="preserve"> </w:t>
+      </w:r>
+      <w:r>
+        <w:rPr>
+          <w:lang w:val="ru-RU"/>
+        </w:rPr>
+        <w:t xml:space="preserve">(декомпозированы) на более простые действия, операции, функции. Т.е., </w:t>
+      </w:r>
+      <w:r>
+        <w:rPr>
+          <w:lang w:val="ru-RU"/>
+        </w:rPr>
+        <w:lastRenderedPageBreak/>
+        <w:t xml:space="preserve">сложная </w:t>
+      </w:r>
+      <w:proofErr w:type="spellStart"/>
+      <w:r>
+        <w:rPr>
+          <w:lang w:val="ru-RU"/>
+        </w:rPr>
+        <w:t>бизнесфункция</w:t>
+      </w:r>
+      <w:proofErr w:type="spellEnd"/>
+      <w:r>
+        <w:rPr>
+          <w:lang w:val="ru-RU"/>
+        </w:rPr>
+        <w:t xml:space="preserve"> может быть представлена в виде совокупности элементарных функций.</w:t>
+      </w:r>
+      <w:r>
+        <w:rPr>
+          <w:lang w:val="ru-RU"/>
+        </w:rPr>
+        <w:t xml:space="preserve"> </w:t>
+      </w:r>
+      <w:r>
+        <w:rPr>
+          <w:lang w:val="ru-RU"/>
+        </w:rPr>
+        <w:t>Представляя функции графически, в виде блоков, можно «заглянуть внутрь» блока и</w:t>
+      </w:r>
+      <w:r>
+        <w:rPr>
+          <w:lang w:val="ru-RU"/>
+        </w:rPr>
+        <w:t xml:space="preserve"> </w:t>
+      </w:r>
+      <w:r>
+        <w:rPr>
+          <w:lang w:val="ru-RU"/>
+        </w:rPr>
+        <w:t>детально рассмотреть ее структуру и состав</w:t>
+      </w:r>
+      <w:r>
+        <w:rPr>
+          <w:lang w:val="ru-RU"/>
+        </w:rPr>
+        <w:t>.</w:t>
+      </w:r>
+    </w:p>
+    <w:p>
+      <w:pPr>
+        <w:rPr>
+          <w:lang w:val="ru-RU"/>
+        </w:rPr>
+      </w:pPr>
+      <w:r>
+        <w:rPr>
+          <w:lang w:val="ru-RU"/>
+        </w:rPr>
+        <w:t xml:space="preserve">2) </w:t>
+      </w:r>
+      <w:r>
+        <w:rPr>
+          <w:lang w:val="ru-RU"/>
+        </w:rPr>
+        <w:t xml:space="preserve">Принцип ограничения сложности. </w:t>
+      </w:r>
+    </w:p>
+    <w:p>
+      <w:pPr>
+        <w:rPr>
+          <w:lang w:val="ru-RU"/>
+        </w:rPr>
+      </w:pPr>
+      <w:r>
+        <w:rPr>
+          <w:lang w:val="ru-RU"/>
+        </w:rPr>
+        <w:t>При работе с</w:t>
+      </w:r>
+      <w:r>
+        <w:rPr>
+          <w:lang w:val="ru-RU"/>
+        </w:rPr>
+        <w:t xml:space="preserve"> IDEF0 диаграммами существенным</w:t>
+      </w:r>
+      <w:r>
+        <w:rPr>
+          <w:lang w:val="ru-RU"/>
+        </w:rPr>
+        <w:t xml:space="preserve"> </w:t>
+      </w:r>
+      <w:r>
+        <w:rPr>
+          <w:lang w:val="ru-RU"/>
+        </w:rPr>
+        <w:t>является условие их разборчивости и удобочитаемости. Суть принципа ограничения</w:t>
+      </w:r>
+      <w:r>
+        <w:rPr>
+          <w:lang w:val="ru-RU"/>
+        </w:rPr>
+        <w:t xml:space="preserve"> </w:t>
+      </w:r>
+      <w:r>
+        <w:rPr>
+          <w:lang w:val="ru-RU"/>
+        </w:rPr>
+        <w:t>сложности состоит в том, что количество блоков на диаграмме должно быть не менее двух и</w:t>
+      </w:r>
+      <w:r>
+        <w:rPr>
+          <w:lang w:val="ru-RU"/>
+        </w:rPr>
+        <w:t xml:space="preserve"> </w:t>
+      </w:r>
+      <w:r>
+        <w:rPr>
+          <w:lang w:val="ru-RU"/>
+        </w:rPr>
+        <w:t>не более шести. Практика показывает, что соблюдение этого принципа приводит к тому, что</w:t>
+      </w:r>
+      <w:r>
+        <w:rPr>
+          <w:lang w:val="ru-RU"/>
+        </w:rPr>
+        <w:t xml:space="preserve"> </w:t>
+      </w:r>
+      <w:r>
+        <w:rPr>
+          <w:lang w:val="ru-RU"/>
+        </w:rPr>
+        <w:t>функциональные процессы, представленные в виде IDEF0 модели, хорошо структурированы,</w:t>
+      </w:r>
+      <w:r>
+        <w:rPr>
+          <w:lang w:val="ru-RU"/>
+        </w:rPr>
+        <w:t xml:space="preserve"> </w:t>
+      </w:r>
+      <w:r>
+        <w:rPr>
+          <w:lang w:val="ru-RU"/>
+        </w:rPr>
+        <w:t>понятны и легко поддаются анализу.</w:t>
+      </w:r>
+    </w:p>
+    <w:p>
+      <w:pPr>
+        <w:rPr>
+          <w:lang w:val="ru-RU"/>
+        </w:rPr>
+      </w:pPr>
+      <w:r>
+        <w:rPr>
+          <w:lang w:val="ru-RU"/>
+        </w:rPr>
+        <w:t xml:space="preserve">3) </w:t>
+      </w:r>
+      <w:r>
+        <w:rPr>
+          <w:lang w:val="ru-RU"/>
+        </w:rPr>
+        <w:t xml:space="preserve">Принцип контекстной диаграммы. </w:t>
+      </w:r>
+    </w:p>
+    <w:p>
+      <w:pPr>
+        <w:rPr>
+          <w:lang w:val="ru-RU"/>
+        </w:rPr>
+      </w:pPr>
+      <w:r>
+        <w:rPr>
+          <w:lang w:val="ru-RU"/>
+        </w:rPr>
+        <w:t>Моделирование делового процес</w:t>
+      </w:r>
+      <w:r>
+        <w:rPr>
+          <w:lang w:val="ru-RU"/>
+        </w:rPr>
+        <w:t>са начинается с</w:t>
+      </w:r>
+      <w:r>
+        <w:rPr>
+          <w:lang w:val="ru-RU"/>
+        </w:rPr>
+        <w:t xml:space="preserve"> </w:t>
+      </w:r>
+      <w:r>
+        <w:rPr>
+          <w:lang w:val="ru-RU"/>
+        </w:rPr>
+        <w:t>построения контекстной диаграммы. На этой диаграмме отображается только один блок –</w:t>
+      </w:r>
+      <w:r>
+        <w:rPr>
+          <w:lang w:val="ru-RU"/>
+        </w:rPr>
+        <w:t xml:space="preserve"> </w:t>
+      </w:r>
+      <w:r>
+        <w:rPr>
+          <w:lang w:val="ru-RU"/>
+        </w:rPr>
+        <w:t>главная бизнес-функция моделируемой системы. Если речь идет о моделировании целого</w:t>
+      </w:r>
+      <w:r>
+        <w:rPr>
+          <w:lang w:val="ru-RU"/>
+        </w:rPr>
+        <w:t xml:space="preserve"> </w:t>
+      </w:r>
+      <w:r>
+        <w:rPr>
+          <w:lang w:val="ru-RU"/>
+        </w:rPr>
+        <w:t>предприятия, то главная бизнес-функция не может быть сформулирована как, например,</w:t>
+      </w:r>
+      <w:r>
+        <w:rPr>
+          <w:lang w:val="ru-RU"/>
+        </w:rPr>
+        <w:t xml:space="preserve"> </w:t>
+      </w:r>
+      <w:r>
+        <w:rPr>
+          <w:lang w:val="ru-RU"/>
+        </w:rPr>
+        <w:t>"продавать продукцию". Главная бизнес-функция системы – это "миссия" системы, ее</w:t>
+      </w:r>
+      <w:r>
+        <w:rPr>
+          <w:lang w:val="ru-RU"/>
+        </w:rPr>
+        <w:t xml:space="preserve"> </w:t>
+      </w:r>
+      <w:r>
+        <w:rPr>
+          <w:lang w:val="ru-RU"/>
+        </w:rPr>
+        <w:t>значение в окружающем мире. Нельзя правильно сформулировать главную функцию</w:t>
+      </w:r>
+      <w:r>
+        <w:rPr>
+          <w:lang w:val="ru-RU"/>
+        </w:rPr>
+        <w:t xml:space="preserve"> </w:t>
+      </w:r>
+      <w:r>
+        <w:rPr>
+          <w:lang w:val="ru-RU"/>
+        </w:rPr>
+        <w:t>предприятия, не имея представления о его стратегии. При определении главной бизнес</w:t>
+      </w:r>
+      <w:r>
+        <w:rPr>
+          <w:lang w:val="ru-RU"/>
+        </w:rPr>
+        <w:t>-</w:t>
+      </w:r>
+      <w:r>
+        <w:rPr>
+          <w:lang w:val="ru-RU"/>
+        </w:rPr>
+        <w:t>функции необходимо всегда иметь ввиду цель моделирования и точку зрения на модель.</w:t>
+      </w:r>
+    </w:p>
+    <w:p>
+      <w:pPr>
+        <w:pStyle w:val="2"/>
+      </w:pPr>
+      <w:r>
+        <w:t>1.</w:t>
+      </w:r>
+      <w:r>
+        <w:t>5</w:t>
+      </w:r>
+      <w:r>
+        <w:t xml:space="preserve"> </w:t>
+      </w:r>
+      <w:proofErr w:type="gramStart"/>
+      <w:r>
+        <w:t>В</w:t>
+      </w:r>
+      <w:proofErr w:type="gramEnd"/>
+      <w:r>
+        <w:t xml:space="preserve"> каких случаях целесообразно применять построен</w:t>
+      </w:r>
+      <w:r>
+        <w:t>ие модели «как есть», а в каких «как будет»</w:t>
+      </w:r>
+      <w:r>
+        <w:t>?</w:t>
+      </w:r>
+    </w:p>
+    <w:p>
+      <w:pPr>
+        <w:rPr>
+          <w:lang w:val="ru-RU"/>
+        </w:rPr>
+      </w:pPr>
+      <w:r>
+        <w:rPr>
+          <w:lang w:val="ru-RU"/>
+        </w:rPr>
+        <w:t xml:space="preserve">Модель «как есть» целесообразно применять в том случае, когда нужно проанализировать конкретные потребности предприятия, какие процессы и операции будут на нём проводиться. Модель «как будет» </w:t>
+      </w:r>
+      <w:r>
+        <w:rPr>
+          <w:lang w:val="ru-RU"/>
+        </w:rPr>
+        <w:t>позволяет уже на стадии проектирования</w:t>
+      </w:r>
+      <w:r>
+        <w:rPr>
+          <w:lang w:val="ru-RU"/>
+        </w:rPr>
+        <w:t xml:space="preserve"> </w:t>
+      </w:r>
+      <w:r>
+        <w:rPr>
+          <w:lang w:val="ru-RU"/>
+        </w:rPr>
+        <w:t>будущей информационной системы определить</w:t>
+      </w:r>
+      <w:r>
+        <w:rPr>
+          <w:lang w:val="ru-RU"/>
+        </w:rPr>
+        <w:t xml:space="preserve"> изменения</w:t>
+      </w:r>
+      <w:r>
+        <w:rPr>
+          <w:lang w:val="ru-RU"/>
+        </w:rPr>
+        <w:t xml:space="preserve"> условий выполнения отдельных операций, структуры</w:t>
+      </w:r>
+      <w:r>
+        <w:rPr>
+          <w:lang w:val="ru-RU"/>
+        </w:rPr>
+        <w:t xml:space="preserve"> </w:t>
+      </w:r>
+      <w:r>
+        <w:rPr>
+          <w:lang w:val="ru-RU"/>
+        </w:rPr>
+        <w:t>деловых процессов и предприятия в целом</w:t>
+      </w:r>
+      <w:r>
+        <w:rPr>
+          <w:lang w:val="ru-RU"/>
+        </w:rPr>
+        <w:t xml:space="preserve">, как следствие может привести к изменению системы бизнес-правил, </w:t>
+      </w:r>
+      <w:r>
+        <w:rPr>
+          <w:lang w:val="ru-RU"/>
+        </w:rPr>
+        <w:t>используемых на предприятии, модификации должностных</w:t>
+      </w:r>
+      <w:r>
+        <w:rPr>
+          <w:lang w:val="ru-RU"/>
+        </w:rPr>
+        <w:t xml:space="preserve"> </w:t>
+      </w:r>
+      <w:r>
+        <w:rPr>
+          <w:lang w:val="ru-RU"/>
+        </w:rPr>
+        <w:t>инструкций сотрудников</w:t>
+      </w:r>
+      <w:r>
+        <w:rPr>
+          <w:lang w:val="ru-RU"/>
+        </w:rPr>
+        <w:t>.</w:t>
+      </w:r>
+      <w:r>
+        <w:rPr>
+          <w:lang w:val="ru-RU"/>
+        </w:rPr>
+        <w:t xml:space="preserve"> Обычно модель «как будет» создаётся на основе найденных недостатков в модели «как есть»</w:t>
+      </w:r>
+      <w:r>
+        <w:rPr>
+          <w:lang w:val="ru-RU"/>
+        </w:rPr>
+        <w:t>.</w:t>
+      </w:r>
+    </w:p>
+    <w:p>
+      <w:pPr>
+        <w:pStyle w:val="1"/>
+      </w:pPr>
+      <w:bookmarkStart w:id="0" w:name="_GoBack"/>
+      <w:bookmarkEnd w:id="0"/>
+      <w:r>
+        <w:t>2. Описываемые функциональные требования</w:t>
+      </w:r>
+    </w:p>
+    <w:p>
+      <w:pPr>
+        <w:rPr>
+          <w:rFonts w:cs="Times New Roman"/>
+          <w:szCs w:val="28"/>
           <w:lang w:val="ru-RU"/>
         </w:rPr>
       </w:pPr>
@@ -658,639 +1610,221 @@
         <w:rPr>
           <w:lang w:val="ru-RU"/>
         </w:rPr>
-        <w:t>были рассмотрены следующие функциональные требования:</w:t>
-      </w:r>
-    </w:p>
-    <w:p>
-      <w:pPr>
-        <w:rPr>
-          <w:rFonts w:cs="Times New Roman"/>
-          <w:szCs w:val="28"/>
-          <w:lang w:val="ru-RU"/>
-        </w:rPr>
-      </w:pPr>
-      <w:r>
-        <w:rPr>
-          <w:rFonts w:cs="Times New Roman"/>
-          <w:szCs w:val="28"/>
-          <w:lang w:val="ru-RU"/>
-        </w:rPr>
-        <w:t>- Администратор:</w:t>
-      </w:r>
-    </w:p>
-    <w:p>
-      <w:pPr>
-        <w:pStyle w:val="a6"/>
-        <w:numPr>
-          <w:ilvl w:val="0"/>
-          <w:numId w:val="2"/>
-        </w:numPr>
-        <w:rPr>
-          <w:rFonts w:ascii="Times New Roman" w:hAnsi="Times New Roman" w:cs="Times New Roman"/>
-          <w:sz w:val="28"/>
-          <w:szCs w:val="28"/>
-        </w:rPr>
-      </w:pPr>
-      <w:r>
-        <w:rPr>
-          <w:rFonts w:ascii="Times New Roman" w:hAnsi="Times New Roman" w:cs="Times New Roman"/>
-          <w:sz w:val="28"/>
-          <w:szCs w:val="28"/>
-        </w:rPr>
-        <w:t>Добавление новой информации</w:t>
-      </w:r>
-      <w:r>
-        <w:rPr>
-          <w:rFonts w:ascii="Times New Roman" w:hAnsi="Times New Roman" w:cs="Times New Roman"/>
-          <w:sz w:val="28"/>
-          <w:szCs w:val="28"/>
-        </w:rPr>
-        <w:t>;</w:t>
-      </w:r>
-    </w:p>
-    <w:p>
-      <w:pPr>
-        <w:pStyle w:val="a6"/>
-        <w:numPr>
-          <w:ilvl w:val="0"/>
-          <w:numId w:val="2"/>
-        </w:numPr>
-        <w:rPr>
-          <w:rFonts w:ascii="Times New Roman" w:hAnsi="Times New Roman" w:cs="Times New Roman"/>
-          <w:sz w:val="28"/>
-          <w:szCs w:val="28"/>
-        </w:rPr>
-      </w:pPr>
-      <w:r>
-        <w:rPr>
-          <w:rFonts w:ascii="Times New Roman" w:hAnsi="Times New Roman" w:cs="Times New Roman"/>
-          <w:sz w:val="28"/>
-          <w:szCs w:val="28"/>
-        </w:rPr>
-        <w:t>Изменение информации</w:t>
-      </w:r>
-      <w:r>
-        <w:rPr>
-          <w:rFonts w:ascii="Times New Roman" w:hAnsi="Times New Roman" w:cs="Times New Roman"/>
-          <w:sz w:val="28"/>
-          <w:szCs w:val="28"/>
-          <w:lang w:val="en-US"/>
-        </w:rPr>
-        <w:t>;</w:t>
-      </w:r>
-    </w:p>
-    <w:p>
-      <w:pPr>
-        <w:pStyle w:val="a6"/>
-        <w:numPr>
-          <w:ilvl w:val="0"/>
-          <w:numId w:val="2"/>
-        </w:numPr>
-        <w:rPr>
-          <w:rFonts w:ascii="Times New Roman" w:hAnsi="Times New Roman" w:cs="Times New Roman"/>
-          <w:sz w:val="28"/>
-          <w:szCs w:val="28"/>
-        </w:rPr>
-      </w:pPr>
-      <w:r>
-        <w:rPr>
-          <w:rFonts w:ascii="Times New Roman" w:hAnsi="Times New Roman" w:cs="Times New Roman"/>
-          <w:sz w:val="28"/>
-          <w:szCs w:val="28"/>
-        </w:rPr>
-        <w:t>Удаление информации</w:t>
-      </w:r>
-      <w:r>
-        <w:rPr>
-          <w:rFonts w:ascii="Times New Roman" w:hAnsi="Times New Roman" w:cs="Times New Roman"/>
-          <w:sz w:val="28"/>
-          <w:szCs w:val="28"/>
-          <w:lang w:val="en-US"/>
-        </w:rPr>
-        <w:t>;</w:t>
-      </w:r>
-    </w:p>
-    <w:p>
-      <w:pPr>
-        <w:pStyle w:val="a6"/>
-        <w:numPr>
-          <w:ilvl w:val="0"/>
-          <w:numId w:val="2"/>
-        </w:numPr>
-        <w:rPr>
-          <w:rFonts w:ascii="Times New Roman" w:hAnsi="Times New Roman" w:cs="Times New Roman"/>
-          <w:sz w:val="28"/>
-          <w:szCs w:val="28"/>
-        </w:rPr>
-      </w:pPr>
-      <w:r>
-        <w:rPr>
-          <w:rFonts w:ascii="Times New Roman" w:hAnsi="Times New Roman" w:cs="Times New Roman"/>
-          <w:sz w:val="28"/>
-          <w:szCs w:val="28"/>
-        </w:rPr>
-        <w:t>Просмотр статистики пользователей</w:t>
-      </w:r>
-      <w:r>
-        <w:rPr>
-          <w:rFonts w:ascii="Times New Roman" w:hAnsi="Times New Roman" w:cs="Times New Roman"/>
-          <w:sz w:val="28"/>
-          <w:szCs w:val="28"/>
-          <w:lang w:val="en-US"/>
-        </w:rPr>
-        <w:t>;</w:t>
-      </w:r>
-    </w:p>
-    <w:p>
-      <w:pPr>
-        <w:pStyle w:val="a6"/>
-        <w:numPr>
-          <w:ilvl w:val="0"/>
-          <w:numId w:val="2"/>
-        </w:numPr>
-        <w:rPr>
-          <w:rFonts w:ascii="Times New Roman" w:hAnsi="Times New Roman" w:cs="Times New Roman"/>
-          <w:sz w:val="28"/>
-          <w:szCs w:val="28"/>
-        </w:rPr>
-      </w:pPr>
-      <w:r>
-        <w:rPr>
-          <w:rFonts w:ascii="Times New Roman" w:hAnsi="Times New Roman" w:cs="Times New Roman"/>
-          <w:sz w:val="28"/>
-          <w:szCs w:val="28"/>
-        </w:rPr>
-        <w:t>Вход в аккаунт</w:t>
-      </w:r>
-      <w:r>
-        <w:rPr>
-          <w:rFonts w:ascii="Times New Roman" w:hAnsi="Times New Roman" w:cs="Times New Roman"/>
-          <w:sz w:val="28"/>
-          <w:szCs w:val="28"/>
-          <w:lang w:val="en-US"/>
+        <w:t>был рассмотрен бизнес процесс</w:t>
+      </w:r>
+      <w:r>
+        <w:rPr>
+          <w:lang w:val="ru-RU"/>
+        </w:rPr>
+        <w:t xml:space="preserve"> входа в аккаунт от имени администратора.</w:t>
+      </w:r>
+    </w:p>
+    <w:p>
+      <w:pPr>
+        <w:pStyle w:val="1"/>
+      </w:pPr>
+      <w:r>
+        <w:t>3</w:t>
+      </w:r>
+      <w:r>
+        <w:t xml:space="preserve">. </w:t>
+      </w:r>
+      <w:r>
+        <w:t>Описание программных средств</w:t>
+      </w:r>
+    </w:p>
+    <w:p>
+      <w:pPr>
+        <w:rPr>
+          <w:lang w:val="ru-RU"/>
+        </w:rPr>
+      </w:pPr>
+      <w:r>
+        <w:rPr>
+          <w:lang w:val="ru-RU"/>
+        </w:rPr>
+        <w:t xml:space="preserve">Для создания блок схем по стандарту </w:t>
+      </w:r>
+      <w:r>
+        <w:t>IDEF</w:t>
+      </w:r>
+      <w:r>
+        <w:rPr>
+          <w:lang w:val="ru-RU"/>
+        </w:rPr>
+        <w:t xml:space="preserve">0 </w:t>
+      </w:r>
+      <w:r>
+        <w:rPr>
+          <w:lang w:val="ru-RU"/>
+        </w:rPr>
+        <w:t xml:space="preserve">использовалось приложение </w:t>
+      </w:r>
+      <w:r>
+        <w:t>Microsoft</w:t>
+      </w:r>
+      <w:r>
+        <w:rPr>
+          <w:lang w:val="ru-RU"/>
+        </w:rPr>
+        <w:t xml:space="preserve"> </w:t>
+      </w:r>
+      <w:r>
+        <w:t>Visio</w:t>
+      </w:r>
+      <w:r>
+        <w:rPr>
+          <w:lang w:val="ru-RU"/>
+        </w:rPr>
+        <w:t xml:space="preserve"> </w:t>
+      </w:r>
+      <w:r>
+        <w:t>Pro</w:t>
+      </w:r>
+      <w:r>
+        <w:rPr>
+          <w:lang w:val="ru-RU"/>
+        </w:rPr>
+        <w:t xml:space="preserve"> 2016 </w:t>
+      </w:r>
+      <w:r>
+        <w:rPr>
+          <w:lang w:val="ru-RU"/>
+        </w:rPr>
+        <w:t>(</w:t>
+      </w:r>
+      <w:r>
+        <w:t>https</w:t>
+      </w:r>
+      <w:r>
+        <w:rPr>
+          <w:lang w:val="ru-RU"/>
+        </w:rPr>
+        <w:t>://</w:t>
+      </w:r>
+      <w:r>
+        <w:t>www</w:t>
+      </w:r>
+      <w:r>
+        <w:rPr>
+          <w:lang w:val="ru-RU"/>
         </w:rPr>
         <w:t>.</w:t>
       </w:r>
-    </w:p>
-    <w:p>
-      <w:pPr>
-        <w:rPr>
-          <w:rFonts w:cs="Times New Roman"/>
-          <w:szCs w:val="28"/>
-        </w:rPr>
-      </w:pPr>
-      <w:r>
-        <w:rPr>
-          <w:rFonts w:cs="Times New Roman"/>
-          <w:szCs w:val="28"/>
-        </w:rPr>
-        <w:t xml:space="preserve">- </w:t>
-      </w:r>
       <w:proofErr w:type="spellStart"/>
       <w:r>
-        <w:rPr>
-          <w:rFonts w:cs="Times New Roman"/>
-          <w:szCs w:val="28"/>
-        </w:rPr>
-        <w:t>Пользователь</w:t>
+        <w:t>microsoft</w:t>
       </w:r>
       <w:proofErr w:type="spellEnd"/>
       <w:r>
         <w:rPr>
-          <w:rFonts w:cs="Times New Roman"/>
-          <w:szCs w:val="28"/>
-        </w:rPr>
-        <w:t>:</w:t>
-      </w:r>
-    </w:p>
-    <w:p>
-      <w:pPr>
-        <w:pStyle w:val="a6"/>
-        <w:numPr>
-          <w:ilvl w:val="0"/>
-          <w:numId w:val="3"/>
-        </w:numPr>
-        <w:rPr>
-          <w:rFonts w:ascii="Times New Roman" w:hAnsi="Times New Roman" w:cs="Times New Roman"/>
-          <w:sz w:val="28"/>
-          <w:szCs w:val="28"/>
-        </w:rPr>
-      </w:pPr>
-      <w:r>
-        <w:rPr>
-          <w:rFonts w:ascii="Times New Roman" w:hAnsi="Times New Roman" w:cs="Times New Roman"/>
-          <w:sz w:val="28"/>
-          <w:szCs w:val="28"/>
-        </w:rPr>
-        <w:t>Просмотр интересующей информации</w:t>
-      </w:r>
-      <w:r>
-        <w:rPr>
-          <w:rFonts w:ascii="Times New Roman" w:hAnsi="Times New Roman" w:cs="Times New Roman"/>
-          <w:sz w:val="28"/>
-          <w:szCs w:val="28"/>
-          <w:lang w:val="en-US"/>
-        </w:rPr>
-        <w:t>;</w:t>
-      </w:r>
-    </w:p>
-    <w:p>
-      <w:pPr>
-        <w:pStyle w:val="a6"/>
-        <w:numPr>
-          <w:ilvl w:val="0"/>
-          <w:numId w:val="3"/>
-        </w:numPr>
-        <w:rPr>
-          <w:rFonts w:ascii="Times New Roman" w:hAnsi="Times New Roman" w:cs="Times New Roman"/>
-          <w:sz w:val="28"/>
-          <w:szCs w:val="28"/>
-        </w:rPr>
-      </w:pPr>
-      <w:r>
-        <w:rPr>
-          <w:rFonts w:ascii="Times New Roman" w:hAnsi="Times New Roman" w:cs="Times New Roman"/>
-          <w:sz w:val="28"/>
-          <w:szCs w:val="28"/>
-        </w:rPr>
-        <w:t>Пометка просмотренной информации</w:t>
-      </w:r>
-      <w:r>
-        <w:rPr>
-          <w:rFonts w:ascii="Times New Roman" w:hAnsi="Times New Roman" w:cs="Times New Roman"/>
-          <w:sz w:val="28"/>
-          <w:szCs w:val="28"/>
-          <w:lang w:val="en-US"/>
-        </w:rPr>
-        <w:t>;</w:t>
-      </w:r>
-    </w:p>
-    <w:p>
-      <w:pPr>
-        <w:pStyle w:val="a6"/>
-        <w:numPr>
-          <w:ilvl w:val="0"/>
-          <w:numId w:val="3"/>
-        </w:numPr>
-        <w:rPr>
-          <w:rFonts w:ascii="Times New Roman" w:hAnsi="Times New Roman" w:cs="Times New Roman"/>
-          <w:sz w:val="28"/>
-          <w:szCs w:val="28"/>
-        </w:rPr>
-      </w:pPr>
-      <w:r>
-        <w:rPr>
-          <w:rFonts w:ascii="Times New Roman" w:hAnsi="Times New Roman" w:cs="Times New Roman"/>
-          <w:sz w:val="28"/>
-          <w:szCs w:val="28"/>
-        </w:rPr>
-        <w:t>Получение достижений</w:t>
-      </w:r>
-      <w:r>
-        <w:rPr>
-          <w:rFonts w:ascii="Times New Roman" w:hAnsi="Times New Roman" w:cs="Times New Roman"/>
-          <w:sz w:val="28"/>
-          <w:szCs w:val="28"/>
-          <w:lang w:val="en-US"/>
-        </w:rPr>
-        <w:t>;</w:t>
-      </w:r>
-    </w:p>
-    <w:p>
-      <w:pPr>
-        <w:pStyle w:val="a6"/>
-        <w:numPr>
-          <w:ilvl w:val="0"/>
-          <w:numId w:val="3"/>
-        </w:numPr>
-        <w:rPr>
-          <w:rFonts w:ascii="Times New Roman" w:hAnsi="Times New Roman" w:cs="Times New Roman"/>
-          <w:sz w:val="28"/>
-          <w:szCs w:val="28"/>
-        </w:rPr>
-      </w:pPr>
-      <w:r>
-        <w:rPr>
-          <w:rFonts w:ascii="Times New Roman" w:hAnsi="Times New Roman" w:cs="Times New Roman"/>
-          <w:sz w:val="28"/>
-          <w:szCs w:val="28"/>
-        </w:rPr>
-        <w:t>Получение звания;</w:t>
-      </w:r>
-    </w:p>
-    <w:p>
-      <w:pPr>
-        <w:pStyle w:val="a6"/>
-        <w:numPr>
-          <w:ilvl w:val="0"/>
-          <w:numId w:val="3"/>
-        </w:numPr>
-        <w:rPr>
-          <w:rFonts w:ascii="Times New Roman" w:hAnsi="Times New Roman" w:cs="Times New Roman"/>
-          <w:sz w:val="28"/>
-          <w:szCs w:val="28"/>
-        </w:rPr>
-      </w:pPr>
-      <w:r>
-        <w:rPr>
-          <w:rFonts w:ascii="Times New Roman" w:hAnsi="Times New Roman" w:cs="Times New Roman"/>
-          <w:sz w:val="28"/>
-          <w:szCs w:val="28"/>
-        </w:rPr>
-        <w:t>Прохождение опросов;</w:t>
-      </w:r>
-    </w:p>
-    <w:p>
-      <w:pPr>
-        <w:pStyle w:val="a6"/>
-        <w:numPr>
-          <w:ilvl w:val="0"/>
-          <w:numId w:val="3"/>
-        </w:numPr>
-        <w:rPr>
-          <w:rFonts w:ascii="Times New Roman" w:hAnsi="Times New Roman" w:cs="Times New Roman"/>
-          <w:sz w:val="28"/>
-          <w:szCs w:val="28"/>
-        </w:rPr>
-      </w:pPr>
-      <w:r>
-        <w:rPr>
-          <w:rFonts w:ascii="Times New Roman" w:hAnsi="Times New Roman" w:cs="Times New Roman"/>
-          <w:sz w:val="28"/>
-          <w:szCs w:val="28"/>
-        </w:rPr>
-        <w:t>Прохождение тестов;</w:t>
-      </w:r>
-    </w:p>
-    <w:p>
-      <w:pPr>
-        <w:pStyle w:val="a6"/>
-        <w:numPr>
-          <w:ilvl w:val="0"/>
-          <w:numId w:val="3"/>
-        </w:numPr>
-        <w:rPr>
-          <w:rFonts w:ascii="Times New Roman" w:hAnsi="Times New Roman" w:cs="Times New Roman"/>
-          <w:sz w:val="28"/>
-          <w:szCs w:val="28"/>
-        </w:rPr>
-      </w:pPr>
-      <w:r>
-        <w:rPr>
-          <w:rFonts w:ascii="Times New Roman" w:hAnsi="Times New Roman" w:cs="Times New Roman"/>
-          <w:sz w:val="28"/>
-          <w:szCs w:val="28"/>
-        </w:rPr>
-        <w:t>Выбор стороны конфликта (только при регистрации)</w:t>
-      </w:r>
-      <w:r>
-        <w:rPr>
-          <w:rFonts w:ascii="Times New Roman" w:hAnsi="Times New Roman" w:cs="Times New Roman"/>
-          <w:sz w:val="28"/>
-          <w:szCs w:val="28"/>
-        </w:rPr>
-        <w:t>;</w:t>
-      </w:r>
-    </w:p>
-    <w:p>
-      <w:pPr>
-        <w:pStyle w:val="a6"/>
-        <w:numPr>
-          <w:ilvl w:val="0"/>
-          <w:numId w:val="3"/>
-        </w:numPr>
-        <w:rPr>
-          <w:rFonts w:ascii="Times New Roman" w:hAnsi="Times New Roman" w:cs="Times New Roman"/>
-          <w:sz w:val="28"/>
-          <w:szCs w:val="28"/>
-        </w:rPr>
-      </w:pPr>
-      <w:r>
-        <w:rPr>
-          <w:rFonts w:ascii="Times New Roman" w:hAnsi="Times New Roman" w:cs="Times New Roman"/>
-          <w:sz w:val="28"/>
-          <w:szCs w:val="28"/>
-        </w:rPr>
-        <w:t>Вход в аккаунт</w:t>
-      </w:r>
-      <w:r>
-        <w:rPr>
-          <w:rFonts w:ascii="Times New Roman" w:hAnsi="Times New Roman" w:cs="Times New Roman"/>
-          <w:sz w:val="28"/>
-          <w:szCs w:val="28"/>
-          <w:lang w:val="en-US"/>
+          <w:lang w:val="ru-RU"/>
         </w:rPr>
         <w:t>.</w:t>
       </w:r>
+      <w:r>
+        <w:t>com</w:t>
+      </w:r>
+      <w:r>
+        <w:rPr>
+          <w:lang w:val="ru-RU"/>
+        </w:rPr>
+        <w:t>/</w:t>
+      </w:r>
+      <w:proofErr w:type="spellStart"/>
+      <w:r>
+        <w:t>ru</w:t>
+      </w:r>
+      <w:proofErr w:type="spellEnd"/>
+      <w:r>
+        <w:rPr>
+          <w:lang w:val="ru-RU"/>
+        </w:rPr>
+        <w:t>-</w:t>
+      </w:r>
+      <w:r>
+        <w:t>RU</w:t>
+      </w:r>
+      <w:r>
+        <w:rPr>
+          <w:lang w:val="ru-RU"/>
+        </w:rPr>
+        <w:t>/</w:t>
+      </w:r>
+      <w:r>
+        <w:t>download</w:t>
+      </w:r>
+      <w:r>
+        <w:rPr>
+          <w:lang w:val="ru-RU"/>
+        </w:rPr>
+        <w:t>/</w:t>
+      </w:r>
+      <w:r>
+        <w:t>details</w:t>
+      </w:r>
+      <w:r>
+        <w:rPr>
+          <w:lang w:val="ru-RU"/>
+        </w:rPr>
+        <w:t>.</w:t>
+      </w:r>
+      <w:proofErr w:type="spellStart"/>
+      <w:r>
+        <w:t>aspx</w:t>
+      </w:r>
+      <w:proofErr w:type="spellEnd"/>
+      <w:r>
+        <w:rPr>
+          <w:lang w:val="ru-RU"/>
+        </w:rPr>
+        <w:t>?</w:t>
+      </w:r>
+      <w:r>
+        <w:t>id</w:t>
+      </w:r>
+      <w:r>
+        <w:rPr>
+          <w:lang w:val="ru-RU"/>
+        </w:rPr>
+        <w:t>=51188).</w:t>
+      </w:r>
     </w:p>
     <w:p>
       <w:pPr>
         <w:pStyle w:val="1"/>
       </w:pPr>
       <w:r>
-        <w:t xml:space="preserve">2. </w:t>
-      </w:r>
-      <w:r>
-        <w:t>Описание программных средств</w:t>
-      </w:r>
-    </w:p>
-    <w:p>
-      <w:pPr>
-        <w:rPr>
-          <w:lang w:val="ru-RU"/>
-        </w:rPr>
-      </w:pPr>
-      <w:r>
-        <w:rPr>
-          <w:lang w:val="ru-RU"/>
-        </w:rPr>
-        <w:t xml:space="preserve">Для создания блок схем по стандарту </w:t>
-      </w:r>
-      <w:r>
-        <w:t>IDEF</w:t>
-      </w:r>
-      <w:r>
-        <w:rPr>
-          <w:lang w:val="ru-RU"/>
-        </w:rPr>
-        <w:t xml:space="preserve">0 </w:t>
-      </w:r>
-      <w:r>
-        <w:rPr>
-          <w:lang w:val="ru-RU"/>
-        </w:rPr>
-        <w:t xml:space="preserve">использовалось приложение </w:t>
-      </w:r>
-      <w:r>
-        <w:t>Microsoft</w:t>
-      </w:r>
-      <w:r>
-        <w:rPr>
-          <w:lang w:val="ru-RU"/>
-        </w:rPr>
-        <w:t xml:space="preserve"> </w:t>
-      </w:r>
-      <w:r>
-        <w:t>Visio</w:t>
-      </w:r>
-      <w:r>
-        <w:rPr>
-          <w:lang w:val="ru-RU"/>
-        </w:rPr>
-        <w:t xml:space="preserve"> </w:t>
-      </w:r>
-      <w:r>
-        <w:t>Pro</w:t>
-      </w:r>
-      <w:r>
-        <w:rPr>
-          <w:lang w:val="ru-RU"/>
-        </w:rPr>
-        <w:t xml:space="preserve"> 2016 </w:t>
-      </w:r>
-      <w:r>
-        <w:rPr>
-          <w:lang w:val="ru-RU"/>
-        </w:rPr>
-        <w:t>(</w:t>
-      </w:r>
-      <w:r>
-        <w:t>https</w:t>
-      </w:r>
-      <w:r>
-        <w:rPr>
-          <w:lang w:val="ru-RU"/>
-        </w:rPr>
-        <w:t>://</w:t>
-      </w:r>
-      <w:r>
-        <w:t>www</w:t>
-      </w:r>
-      <w:r>
-        <w:rPr>
-          <w:lang w:val="ru-RU"/>
-        </w:rPr>
-        <w:t>.</w:t>
-      </w:r>
-      <w:proofErr w:type="spellStart"/>
-      <w:r>
-        <w:t>microsoft</w:t>
-      </w:r>
-      <w:proofErr w:type="spellEnd"/>
-      <w:r>
-        <w:rPr>
-          <w:lang w:val="ru-RU"/>
-        </w:rPr>
-        <w:t>.</w:t>
-      </w:r>
-      <w:r>
-        <w:t>com</w:t>
-      </w:r>
-      <w:r>
-        <w:rPr>
-          <w:lang w:val="ru-RU"/>
-        </w:rPr>
-        <w:t>/</w:t>
-      </w:r>
-      <w:proofErr w:type="spellStart"/>
-      <w:r>
-        <w:t>ru</w:t>
-      </w:r>
-      <w:proofErr w:type="spellEnd"/>
-      <w:r>
-        <w:rPr>
-          <w:lang w:val="ru-RU"/>
-        </w:rPr>
-        <w:t>-</w:t>
-      </w:r>
-      <w:r>
-        <w:t>RU</w:t>
-      </w:r>
-      <w:r>
-        <w:rPr>
-          <w:lang w:val="ru-RU"/>
-        </w:rPr>
-        <w:t>/</w:t>
-      </w:r>
-      <w:r>
-        <w:t>download</w:t>
-      </w:r>
-      <w:r>
-        <w:rPr>
-          <w:lang w:val="ru-RU"/>
-        </w:rPr>
-        <w:t>/</w:t>
-      </w:r>
-      <w:r>
-        <w:t>details</w:t>
-      </w:r>
-      <w:r>
-        <w:rPr>
-          <w:lang w:val="ru-RU"/>
-        </w:rPr>
-        <w:t>.</w:t>
-      </w:r>
-      <w:proofErr w:type="spellStart"/>
-      <w:r>
-        <w:t>aspx</w:t>
-      </w:r>
-      <w:proofErr w:type="spellEnd"/>
-      <w:r>
-        <w:rPr>
-          <w:lang w:val="ru-RU"/>
-        </w:rPr>
-        <w:t>?</w:t>
-      </w:r>
-      <w:r>
-        <w:t>id</w:t>
-      </w:r>
-      <w:r>
-        <w:rPr>
-          <w:lang w:val="ru-RU"/>
-        </w:rPr>
-        <w:t>=51188).</w:t>
-      </w:r>
-    </w:p>
-    <w:p>
-      <w:pPr>
-        <w:pStyle w:val="1"/>
-      </w:pPr>
-      <w:r>
         <w:lastRenderedPageBreak/>
-        <w:t xml:space="preserve">3. </w:t>
+        <w:t>4</w:t>
+      </w:r>
+      <w:r>
+        <w:t xml:space="preserve">. </w:t>
       </w:r>
       <w:r>
         <w:t>Описание практического задания</w:t>
       </w:r>
-    </w:p>
-    <w:p>
-      <w:pPr>
-        <w:pStyle w:val="2"/>
-      </w:pPr>
-      <w:r>
-        <w:t>3.1 Администратор</w:t>
-      </w:r>
-    </w:p>
-    <w:p>
-      <w:pPr>
-        <w:pStyle w:val="3"/>
-        <w:rPr>
-          <w:lang w:val="ru-RU"/>
-        </w:rPr>
-      </w:pPr>
-      <w:r>
-        <w:rPr>
-          <w:lang w:val="ru-RU"/>
-        </w:rPr>
-        <w:t>3.1.1 Добавление новой информации</w:t>
+      <w:r>
+        <w:t xml:space="preserve"> (</w:t>
+      </w:r>
+      <w:r>
+        <w:t>что-то одно</w:t>
+      </w:r>
+      <w:r>
+        <w:t>)</w:t>
       </w:r>
     </w:p>
     <w:p>
       <w:pPr>
         <w:pStyle w:val="a3"/>
       </w:pPr>
-      <w:r>
-        <w:object w:dxaOrig="6226" w:dyaOrig="4351">
+    </w:p>
+    <w:p>
+      <w:pPr>
+        <w:pStyle w:val="a3"/>
+      </w:pPr>
+      <w:r>
+        <w:object w:dxaOrig="6226" w:dyaOrig="4321">
           <v:shapetype id="_x0000_t75" coordsize="21600,21600" o:spt="75" o:preferrelative="t" path="m@4@5l@4@11@9@11@9@5xe" filled="f" stroked="f">
             <v:stroke joinstyle="miter"/>
             <v:formulas>
@@ -1310,10 +1844,10 @@
             <v:path o:extrusionok="f" gradientshapeok="t" o:connecttype="rect"/>
             <o:lock v:ext="edit" aspectratio="t"/>
           </v:shapetype>
-          <v:shape id="_x0000_i1027" type="#_x0000_t75" style="width:311.25pt;height:217.5pt" o:ole="">
+          <v:shape id="_x0000_i1033" type="#_x0000_t75" style="width:311.5pt;height:3in" o:ole="">
             <v:imagedata r:id="rId5" o:title=""/>
           </v:shape>
-          <o:OLEObject Type="Embed" ProgID="Visio.Drawing.15" ShapeID="_x0000_i1027" DrawAspect="Content" ObjectID="_1696071761" r:id="rId6"/>
+          <o:OLEObject Type="Embed" ProgID="Visio.Drawing.15" ShapeID="_x0000_i1033" DrawAspect="Content" ObjectID="_1696140277" r:id="rId6"/>
         </w:object>
       </w:r>
     </w:p>
@@ -1322,745 +1856,13 @@
         <w:pStyle w:val="a3"/>
       </w:pPr>
       <w:r>
-        <w:object w:dxaOrig="13590" w:dyaOrig="9016">
-          <v:shape id="_x0000_i1029" type="#_x0000_t75" style="width:467.25pt;height:310.5pt" o:ole="">
+        <w:object w:dxaOrig="14310" w:dyaOrig="8896">
+          <v:shape id="_x0000_i1034" type="#_x0000_t75" style="width:467pt;height:290.5pt" o:ole="">
             <v:imagedata r:id="rId7" o:title=""/>
           </v:shape>
-          <o:OLEObject Type="Embed" ProgID="Visio.Drawing.15" ShapeID="_x0000_i1029" DrawAspect="Content" ObjectID="_1696071762" r:id="rId8"/>
+          <o:OLEObject Type="Embed" ProgID="Visio.Drawing.15" ShapeID="_x0000_i1034" DrawAspect="Content" ObjectID="_1696140278" r:id="rId8"/>
         </w:object>
       </w:r>
-    </w:p>
-    <w:p>
-      <w:pPr>
-        <w:rPr>
-          <w:lang w:val="ru-RU"/>
-        </w:rPr>
-      </w:pPr>
-    </w:p>
-    <w:p>
-      <w:pPr>
-        <w:pStyle w:val="3"/>
-        <w:rPr>
-          <w:lang w:val="ru-RU"/>
-        </w:rPr>
-      </w:pPr>
-      <w:r>
-        <w:rPr>
-          <w:lang w:val="ru-RU"/>
-        </w:rPr>
-        <w:lastRenderedPageBreak/>
-        <w:t>3.1.2</w:t>
-      </w:r>
-      <w:r>
-        <w:rPr>
-          <w:lang w:val="ru-RU"/>
-        </w:rPr>
-        <w:t xml:space="preserve"> </w:t>
-      </w:r>
-      <w:r>
-        <w:rPr>
-          <w:lang w:val="ru-RU"/>
-        </w:rPr>
-        <w:t>Изменение информации</w:t>
-      </w:r>
-    </w:p>
-    <w:p>
-      <w:pPr>
-        <w:pStyle w:val="a3"/>
-      </w:pPr>
-      <w:r>
-        <w:object w:dxaOrig="6226" w:dyaOrig="4351">
-          <v:shape id="_x0000_i1031" type="#_x0000_t75" style="width:311.25pt;height:217.5pt" o:ole="">
-            <v:imagedata r:id="rId9" o:title=""/>
-          </v:shape>
-          <o:OLEObject Type="Embed" ProgID="Visio.Drawing.15" ShapeID="_x0000_i1031" DrawAspect="Content" ObjectID="_1696071763" r:id="rId10"/>
-        </w:object>
-      </w:r>
-    </w:p>
-    <w:p>
-      <w:pPr>
-        <w:pStyle w:val="a3"/>
-      </w:pPr>
-      <w:r>
-        <w:object w:dxaOrig="13725" w:dyaOrig="9016">
-          <v:shape id="_x0000_i1032" type="#_x0000_t75" style="width:467.25pt;height:306.75pt" o:ole="">
-            <v:imagedata r:id="rId11" o:title=""/>
-          </v:shape>
-          <o:OLEObject Type="Embed" ProgID="Visio.Drawing.15" ShapeID="_x0000_i1032" DrawAspect="Content" ObjectID="_1696071764" r:id="rId12"/>
-        </w:object>
-      </w:r>
-    </w:p>
-    <w:p>
-      <w:pPr>
-        <w:pStyle w:val="3"/>
-        <w:rPr>
-          <w:lang w:val="ru-RU"/>
-        </w:rPr>
-      </w:pPr>
-      <w:r>
-        <w:rPr>
-          <w:lang w:val="ru-RU"/>
-        </w:rPr>
-        <w:lastRenderedPageBreak/>
-        <w:t>3.1.3</w:t>
-      </w:r>
-      <w:r>
-        <w:rPr>
-          <w:lang w:val="ru-RU"/>
-        </w:rPr>
-        <w:t xml:space="preserve"> </w:t>
-      </w:r>
-      <w:r>
-        <w:rPr>
-          <w:lang w:val="ru-RU"/>
-        </w:rPr>
-        <w:t>Удаление информации</w:t>
-      </w:r>
-    </w:p>
-    <w:p>
-      <w:pPr>
-        <w:pStyle w:val="a3"/>
-      </w:pPr>
-      <w:r>
-        <w:object w:dxaOrig="6226" w:dyaOrig="4351">
-          <v:shape id="_x0000_i1034" type="#_x0000_t75" style="width:311.25pt;height:217.5pt" o:ole="">
-            <v:imagedata r:id="rId13" o:title=""/>
-          </v:shape>
-          <o:OLEObject Type="Embed" ProgID="Visio.Drawing.15" ShapeID="_x0000_i1034" DrawAspect="Content" ObjectID="_1696071765" r:id="rId14"/>
-        </w:object>
-      </w:r>
-    </w:p>
-    <w:p>
-      <w:pPr>
-        <w:pStyle w:val="a3"/>
-      </w:pPr>
-      <w:r>
-        <w:object w:dxaOrig="13590" w:dyaOrig="9436">
-          <v:shape id="_x0000_i1035" type="#_x0000_t75" style="width:467.25pt;height:324.75pt" o:ole="">
-            <v:imagedata r:id="rId15" o:title=""/>
-          </v:shape>
-          <o:OLEObject Type="Embed" ProgID="Visio.Drawing.15" ShapeID="_x0000_i1035" DrawAspect="Content" ObjectID="_1696071766" r:id="rId16"/>
-        </w:object>
-      </w:r>
-    </w:p>
-    <w:p>
-      <w:pPr>
-        <w:pStyle w:val="3"/>
-        <w:rPr>
-          <w:lang w:val="ru-RU"/>
-        </w:rPr>
-      </w:pPr>
-      <w:r>
-        <w:rPr>
-          <w:lang w:val="ru-RU"/>
-        </w:rPr>
-        <w:lastRenderedPageBreak/>
-        <w:t>3.1.4</w:t>
-      </w:r>
-      <w:r>
-        <w:rPr>
-          <w:lang w:val="ru-RU"/>
-        </w:rPr>
-        <w:t xml:space="preserve"> </w:t>
-      </w:r>
-      <w:r>
-        <w:rPr>
-          <w:lang w:val="ru-RU"/>
-        </w:rPr>
-        <w:t>Пр</w:t>
-      </w:r>
-      <w:r>
-        <w:rPr>
-          <w:lang w:val="ru-RU"/>
-        </w:rPr>
-        <w:t>осмотр статистики пользователей</w:t>
-      </w:r>
-    </w:p>
-    <w:p>
-      <w:pPr>
-        <w:pStyle w:val="a3"/>
-      </w:pPr>
-      <w:r>
-        <w:object w:dxaOrig="6226" w:dyaOrig="4321">
-          <v:shape id="_x0000_i1037" type="#_x0000_t75" style="width:311.25pt;height:3in" o:ole="">
-            <v:imagedata r:id="rId17" o:title=""/>
-          </v:shape>
-          <o:OLEObject Type="Embed" ProgID="Visio.Drawing.15" ShapeID="_x0000_i1037" DrawAspect="Content" ObjectID="_1696071767" r:id="rId18"/>
-        </w:object>
-      </w:r>
-    </w:p>
-    <w:p>
-      <w:pPr>
-        <w:pStyle w:val="a3"/>
-      </w:pPr>
-      <w:r>
-        <w:object w:dxaOrig="13590" w:dyaOrig="8476">
-          <v:shape id="_x0000_i1038" type="#_x0000_t75" style="width:467.25pt;height:291.75pt" o:ole="">
-            <v:imagedata r:id="rId19" o:title=""/>
-          </v:shape>
-          <o:OLEObject Type="Embed" ProgID="Visio.Drawing.15" ShapeID="_x0000_i1038" DrawAspect="Content" ObjectID="_1696071768" r:id="rId20"/>
-        </w:object>
-      </w:r>
-    </w:p>
-    <w:p>
-      <w:pPr>
-        <w:pStyle w:val="3"/>
-        <w:rPr>
-          <w:lang w:val="ru-RU"/>
-        </w:rPr>
-      </w:pPr>
-      <w:r>
-        <w:rPr>
-          <w:lang w:val="ru-RU"/>
-        </w:rPr>
-        <w:lastRenderedPageBreak/>
-        <w:t>3.1.5</w:t>
-      </w:r>
-      <w:r>
-        <w:rPr>
-          <w:lang w:val="ru-RU"/>
-        </w:rPr>
-        <w:t xml:space="preserve"> </w:t>
-      </w:r>
-      <w:r>
-        <w:rPr>
-          <w:lang w:val="ru-RU"/>
-        </w:rPr>
-        <w:t>Вход в аккаунт</w:t>
-      </w:r>
-    </w:p>
-    <w:p>
-      <w:pPr>
-        <w:pStyle w:val="a3"/>
-      </w:pPr>
-      <w:r>
-        <w:object w:dxaOrig="6226" w:dyaOrig="4321">
-          <v:shape id="_x0000_i1040" type="#_x0000_t75" style="width:311.25pt;height:3in" o:ole="">
-            <v:imagedata r:id="rId21" o:title=""/>
-          </v:shape>
-          <o:OLEObject Type="Embed" ProgID="Visio.Drawing.15" ShapeID="_x0000_i1040" DrawAspect="Content" ObjectID="_1696071769" r:id="rId22"/>
-        </w:object>
-      </w:r>
-    </w:p>
-    <w:p>
-      <w:pPr>
-        <w:pStyle w:val="a3"/>
-      </w:pPr>
-      <w:r>
-        <w:object w:dxaOrig="14310" w:dyaOrig="8896">
-          <v:shape id="_x0000_i1041" type="#_x0000_t75" style="width:467.25pt;height:290.25pt" o:ole="">
-            <v:imagedata r:id="rId23" o:title=""/>
-          </v:shape>
-          <o:OLEObject Type="Embed" ProgID="Visio.Drawing.15" ShapeID="_x0000_i1041" DrawAspect="Content" ObjectID="_1696071770" r:id="rId24"/>
-        </w:object>
-      </w:r>
-    </w:p>
-    <w:p>
-      <w:pPr>
-        <w:rPr>
-          <w:lang w:val="ru-RU"/>
-        </w:rPr>
-      </w:pPr>
-    </w:p>
-    <w:p>
-      <w:pPr>
-        <w:pStyle w:val="2"/>
-      </w:pPr>
-      <w:r>
-        <w:lastRenderedPageBreak/>
-        <w:t xml:space="preserve">3.2 </w:t>
-      </w:r>
-      <w:r>
-        <w:t>Пользователь</w:t>
-      </w:r>
-    </w:p>
-    <w:p>
-      <w:pPr>
-        <w:pStyle w:val="3"/>
-        <w:rPr>
-          <w:lang w:val="ru-RU"/>
-        </w:rPr>
-      </w:pPr>
-      <w:r>
-        <w:rPr>
-          <w:lang w:val="ru-RU"/>
-        </w:rPr>
-        <w:t>3.2</w:t>
-      </w:r>
-      <w:r>
-        <w:rPr>
-          <w:lang w:val="ru-RU"/>
-        </w:rPr>
-        <w:t xml:space="preserve">.1 </w:t>
-      </w:r>
-      <w:r>
-        <w:rPr>
-          <w:lang w:val="ru-RU"/>
-        </w:rPr>
-        <w:t>П</w:t>
-      </w:r>
-      <w:r>
-        <w:rPr>
-          <w:lang w:val="ru-RU"/>
-        </w:rPr>
-        <w:t>росмотр интересующей информации</w:t>
-      </w:r>
-    </w:p>
-    <w:p>
-      <w:pPr>
-        <w:pStyle w:val="a3"/>
-      </w:pPr>
-      <w:r>
-        <w:object w:dxaOrig="6226" w:dyaOrig="3916">
-          <v:shape id="_x0000_i1046" type="#_x0000_t75" style="width:311.25pt;height:195.75pt" o:ole="">
-            <v:imagedata r:id="rId25" o:title=""/>
-          </v:shape>
-          <o:OLEObject Type="Embed" ProgID="Visio.Drawing.15" ShapeID="_x0000_i1046" DrawAspect="Content" ObjectID="_1696071771" r:id="rId26"/>
-        </w:object>
-      </w:r>
-    </w:p>
-    <w:p>
-      <w:pPr>
-        <w:pStyle w:val="a3"/>
-      </w:pPr>
-      <w:r>
-        <w:object w:dxaOrig="13741" w:dyaOrig="5475">
-          <v:shape id="_x0000_i1047" type="#_x0000_t75" style="width:467.25pt;height:186pt" o:ole="">
-            <v:imagedata r:id="rId27" o:title=""/>
-          </v:shape>
-          <o:OLEObject Type="Embed" ProgID="Visio.Drawing.15" ShapeID="_x0000_i1047" DrawAspect="Content" ObjectID="_1696071772" r:id="rId28"/>
-        </w:object>
-      </w:r>
-    </w:p>
-    <w:p>
-      <w:pPr>
-        <w:pStyle w:val="3"/>
-        <w:rPr>
-          <w:lang w:val="ru-RU"/>
-        </w:rPr>
-      </w:pPr>
-      <w:r>
-        <w:rPr>
-          <w:lang w:val="ru-RU"/>
-        </w:rPr>
-        <w:t>3.2</w:t>
-      </w:r>
-      <w:r>
-        <w:rPr>
-          <w:lang w:val="ru-RU"/>
-        </w:rPr>
-        <w:t>.2</w:t>
-      </w:r>
-      <w:r>
-        <w:rPr>
-          <w:lang w:val="ru-RU"/>
-        </w:rPr>
-        <w:t xml:space="preserve"> </w:t>
-      </w:r>
-      <w:r>
-        <w:rPr>
-          <w:lang w:val="ru-RU"/>
-        </w:rPr>
-        <w:t>П</w:t>
-      </w:r>
-      <w:r>
-        <w:rPr>
-          <w:lang w:val="ru-RU"/>
-        </w:rPr>
-        <w:t>ометка просмотренной информации</w:t>
-      </w:r>
-    </w:p>
-    <w:p>
-      <w:pPr>
-        <w:pStyle w:val="a3"/>
-      </w:pPr>
-      <w:r>
-        <w:object w:dxaOrig="6226" w:dyaOrig="3661">
-          <v:shape id="_x0000_i1049" type="#_x0000_t75" style="width:311.25pt;height:183pt" o:ole="">
-            <v:imagedata r:id="rId29" o:title=""/>
-          </v:shape>
-          <o:OLEObject Type="Embed" ProgID="Visio.Drawing.15" ShapeID="_x0000_i1049" DrawAspect="Content" ObjectID="_1696071773" r:id="rId30"/>
-        </w:object>
-      </w:r>
-    </w:p>
-    <w:p>
-      <w:pPr>
-        <w:pStyle w:val="a3"/>
-      </w:pPr>
-      <w:r>
-        <w:object w:dxaOrig="14535" w:dyaOrig="5160">
-          <v:shape id="_x0000_i1050" type="#_x0000_t75" style="width:467.25pt;height:165.75pt" o:ole="">
-            <v:imagedata r:id="rId31" o:title=""/>
-          </v:shape>
-          <o:OLEObject Type="Embed" ProgID="Visio.Drawing.15" ShapeID="_x0000_i1050" DrawAspect="Content" ObjectID="_1696071774" r:id="rId32"/>
-        </w:object>
-      </w:r>
-    </w:p>
-    <w:p>
-      <w:pPr>
-        <w:pStyle w:val="3"/>
-        <w:rPr>
-          <w:lang w:val="ru-RU"/>
-        </w:rPr>
-      </w:pPr>
-      <w:r>
-        <w:rPr>
-          <w:lang w:val="ru-RU"/>
-        </w:rPr>
-        <w:t>3.2</w:t>
-      </w:r>
-      <w:r>
-        <w:rPr>
-          <w:lang w:val="ru-RU"/>
-        </w:rPr>
-        <w:t>.3</w:t>
-      </w:r>
-      <w:r>
-        <w:rPr>
-          <w:lang w:val="ru-RU"/>
-        </w:rPr>
-        <w:t xml:space="preserve"> </w:t>
-      </w:r>
-      <w:r>
-        <w:rPr>
-          <w:lang w:val="ru-RU"/>
-        </w:rPr>
-        <w:t>Получение достижений</w:t>
-      </w:r>
-    </w:p>
-    <w:p>
-      <w:pPr>
-        <w:pStyle w:val="a3"/>
-      </w:pPr>
-      <w:r>
-        <w:object w:dxaOrig="6226" w:dyaOrig="3780">
-          <v:shape id="_x0000_i1054" type="#_x0000_t75" style="width:311.25pt;height:189pt" o:ole="">
-            <v:imagedata r:id="rId33" o:title=""/>
-          </v:shape>
-          <o:OLEObject Type="Embed" ProgID="Visio.Drawing.15" ShapeID="_x0000_i1054" DrawAspect="Content" ObjectID="_1696071775" r:id="rId34"/>
-        </w:object>
-      </w:r>
-    </w:p>
-    <w:p>
-      <w:pPr>
-        <w:pStyle w:val="a3"/>
-      </w:pPr>
-      <w:r>
-        <w:object w:dxaOrig="14535" w:dyaOrig="7140">
-          <v:shape id="_x0000_i1055" type="#_x0000_t75" style="width:467.25pt;height:229.5pt" o:ole="">
-            <v:imagedata r:id="rId35" o:title=""/>
-          </v:shape>
-          <o:OLEObject Type="Embed" ProgID="Visio.Drawing.15" ShapeID="_x0000_i1055" DrawAspect="Content" ObjectID="_1696071776" r:id="rId36"/>
-        </w:object>
-      </w:r>
-    </w:p>
-    <w:p>
-      <w:pPr>
-        <w:pStyle w:val="3"/>
-        <w:rPr>
-          <w:lang w:val="ru-RU"/>
-        </w:rPr>
-      </w:pPr>
-      <w:r>
-        <w:rPr>
-          <w:lang w:val="ru-RU"/>
-        </w:rPr>
-        <w:lastRenderedPageBreak/>
-        <w:t>3.2</w:t>
-      </w:r>
-      <w:r>
-        <w:rPr>
-          <w:lang w:val="ru-RU"/>
-        </w:rPr>
-        <w:t>.4</w:t>
-      </w:r>
-      <w:r>
-        <w:rPr>
-          <w:lang w:val="ru-RU"/>
-        </w:rPr>
-        <w:t xml:space="preserve"> </w:t>
-      </w:r>
-      <w:r>
-        <w:rPr>
-          <w:lang w:val="ru-RU"/>
-        </w:rPr>
-        <w:t>Получение звания</w:t>
-      </w:r>
-    </w:p>
-    <w:p>
-      <w:pPr>
-        <w:pStyle w:val="a3"/>
-      </w:pPr>
-      <w:r>
-        <w:object w:dxaOrig="6226" w:dyaOrig="4291">
-          <v:shape id="_x0000_i1057" type="#_x0000_t75" style="width:311.25pt;height:214.5pt" o:ole="">
-            <v:imagedata r:id="rId37" o:title=""/>
-          </v:shape>
-          <o:OLEObject Type="Embed" ProgID="Visio.Drawing.15" ShapeID="_x0000_i1057" DrawAspect="Content" ObjectID="_1696071777" r:id="rId38"/>
-        </w:object>
-      </w:r>
-    </w:p>
-    <w:p>
-      <w:pPr>
-        <w:pStyle w:val="a3"/>
-      </w:pPr>
-      <w:r>
-        <w:object w:dxaOrig="14535" w:dyaOrig="7140">
-          <v:shape id="_x0000_i1058" type="#_x0000_t75" style="width:467.25pt;height:229.5pt" o:ole="">
-            <v:imagedata r:id="rId39" o:title=""/>
-          </v:shape>
-          <o:OLEObject Type="Embed" ProgID="Visio.Drawing.15" ShapeID="_x0000_i1058" DrawAspect="Content" ObjectID="_1696071778" r:id="rId40"/>
-        </w:object>
-      </w:r>
-    </w:p>
-    <w:p>
-      <w:pPr>
-        <w:pStyle w:val="3"/>
-        <w:rPr>
-          <w:lang w:val="ru-RU"/>
-        </w:rPr>
-      </w:pPr>
-      <w:r>
-        <w:rPr>
-          <w:lang w:val="ru-RU"/>
-        </w:rPr>
-        <w:t>3.2</w:t>
-      </w:r>
-      <w:r>
-        <w:rPr>
-          <w:lang w:val="ru-RU"/>
-        </w:rPr>
-        <w:t>.5</w:t>
-      </w:r>
-      <w:r>
-        <w:rPr>
-          <w:lang w:val="ru-RU"/>
-        </w:rPr>
-        <w:t xml:space="preserve"> </w:t>
-      </w:r>
-      <w:r>
-        <w:rPr>
-          <w:lang w:val="ru-RU"/>
-        </w:rPr>
-        <w:t>Прохождение опросов</w:t>
-      </w:r>
-    </w:p>
-    <w:p>
-      <w:pPr>
-        <w:pStyle w:val="a3"/>
-      </w:pPr>
-      <w:r>
-        <w:object w:dxaOrig="6226" w:dyaOrig="3766">
-          <v:shape id="_x0000_i1060" type="#_x0000_t75" style="width:311.25pt;height:188.25pt" o:ole="">
-            <v:imagedata r:id="rId41" o:title=""/>
-          </v:shape>
-          <o:OLEObject Type="Embed" ProgID="Visio.Drawing.15" ShapeID="_x0000_i1060" DrawAspect="Content" ObjectID="_1696071779" r:id="rId42"/>
-        </w:object>
-      </w:r>
-    </w:p>
-    <w:p>
-      <w:pPr>
-        <w:pStyle w:val="a3"/>
-      </w:pPr>
-      <w:r>
-        <w:object w:dxaOrig="14535" w:dyaOrig="7140">
-          <v:shape id="_x0000_i1061" type="#_x0000_t75" style="width:467.25pt;height:229.5pt" o:ole="">
-            <v:imagedata r:id="rId43" o:title=""/>
-          </v:shape>
-          <o:OLEObject Type="Embed" ProgID="Visio.Drawing.15" ShapeID="_x0000_i1061" DrawAspect="Content" ObjectID="_1696071780" r:id="rId44"/>
-        </w:object>
-      </w:r>
-    </w:p>
-    <w:p>
-      <w:pPr>
-        <w:pStyle w:val="3"/>
-        <w:rPr>
-          <w:lang w:val="ru-RU"/>
-        </w:rPr>
-      </w:pPr>
-      <w:r>
-        <w:rPr>
-          <w:lang w:val="ru-RU"/>
-        </w:rPr>
-        <w:t>3.2</w:t>
-      </w:r>
-      <w:r>
-        <w:rPr>
-          <w:lang w:val="ru-RU"/>
-        </w:rPr>
-        <w:t>.6</w:t>
-      </w:r>
-      <w:r>
-        <w:rPr>
-          <w:lang w:val="ru-RU"/>
-        </w:rPr>
-        <w:t xml:space="preserve"> </w:t>
-      </w:r>
-      <w:r>
-        <w:rPr>
-          <w:lang w:val="ru-RU"/>
-        </w:rPr>
-        <w:t>Прохождение тестов</w:t>
-      </w:r>
-    </w:p>
-    <w:p>
-      <w:pPr>
-        <w:pStyle w:val="a3"/>
-      </w:pPr>
-      <w:r>
-        <w:object w:dxaOrig="6226" w:dyaOrig="3766">
-          <v:shape id="_x0000_i1063" type="#_x0000_t75" style="width:311.25pt;height:188.25pt" o:ole="">
-            <v:imagedata r:id="rId45" o:title=""/>
-          </v:shape>
-          <o:OLEObject Type="Embed" ProgID="Visio.Drawing.15" ShapeID="_x0000_i1063" DrawAspect="Content" ObjectID="_1696071781" r:id="rId46"/>
-        </w:object>
-      </w:r>
-    </w:p>
-    <w:p>
-      <w:pPr>
-        <w:pStyle w:val="a3"/>
-      </w:pPr>
-      <w:r>
-        <w:object w:dxaOrig="14535" w:dyaOrig="7140">
-          <v:shape id="_x0000_i1064" type="#_x0000_t75" style="width:467.25pt;height:229.5pt" o:ole="">
-            <v:imagedata r:id="rId47" o:title=""/>
-          </v:shape>
-          <o:OLEObject Type="Embed" ProgID="Visio.Drawing.15" ShapeID="_x0000_i1064" DrawAspect="Content" ObjectID="_1696071782" r:id="rId48"/>
-        </w:object>
-      </w:r>
-    </w:p>
-    <w:p>
-      <w:pPr>
-        <w:pStyle w:val="3"/>
-        <w:rPr>
-          <w:lang w:val="ru-RU"/>
-        </w:rPr>
-      </w:pPr>
-      <w:r>
-        <w:rPr>
-          <w:lang w:val="ru-RU"/>
-        </w:rPr>
-        <w:lastRenderedPageBreak/>
-        <w:t>3.2</w:t>
-      </w:r>
-      <w:r>
-        <w:rPr>
-          <w:lang w:val="ru-RU"/>
-        </w:rPr>
-        <w:t>.7</w:t>
-      </w:r>
-      <w:r>
-        <w:rPr>
-          <w:lang w:val="ru-RU"/>
-        </w:rPr>
-        <w:t xml:space="preserve"> </w:t>
-      </w:r>
-      <w:r>
-        <w:rPr>
-          <w:lang w:val="ru-RU"/>
-        </w:rPr>
-        <w:t>Выбор стороны кон</w:t>
-      </w:r>
-      <w:r>
-        <w:rPr>
-          <w:lang w:val="ru-RU"/>
-        </w:rPr>
-        <w:t>фликта (только при регистрации)</w:t>
-      </w:r>
-    </w:p>
-    <w:p>
-      <w:pPr>
-        <w:pStyle w:val="a3"/>
-      </w:pPr>
-      <w:r>
-        <w:object w:dxaOrig="6226" w:dyaOrig="3766">
-          <v:shape id="_x0000_i1066" type="#_x0000_t75" style="width:311.25pt;height:188.25pt" o:ole="">
-            <v:imagedata r:id="rId49" o:title=""/>
-          </v:shape>
-          <o:OLEObject Type="Embed" ProgID="Visio.Drawing.15" ShapeID="_x0000_i1066" DrawAspect="Content" ObjectID="_1696071783" r:id="rId50"/>
-        </w:object>
-      </w:r>
-    </w:p>
-    <w:p>
-      <w:pPr>
-        <w:pStyle w:val="a3"/>
-      </w:pPr>
-      <w:r>
-        <w:object w:dxaOrig="14310" w:dyaOrig="8896">
-          <v:shape id="_x0000_i1067" type="#_x0000_t75" style="width:467.25pt;height:290.25pt" o:ole="">
-            <v:imagedata r:id="rId51" o:title=""/>
-          </v:shape>
-          <o:OLEObject Type="Embed" ProgID="Visio.Drawing.15" ShapeID="_x0000_i1067" DrawAspect="Content" ObjectID="_1696071784" r:id="rId52"/>
-        </w:object>
-      </w:r>
-      <w:bookmarkStart w:id="0" w:name="_GoBack"/>
-      <w:bookmarkEnd w:id="0"/>
-    </w:p>
-    <w:p>
-      <w:pPr>
-        <w:pStyle w:val="3"/>
-        <w:rPr>
-          <w:lang w:val="ru-RU"/>
-        </w:rPr>
-      </w:pPr>
-      <w:r>
-        <w:rPr>
-          <w:lang w:val="ru-RU"/>
-        </w:rPr>
-        <w:lastRenderedPageBreak/>
-        <w:t>3.2</w:t>
-      </w:r>
-      <w:r>
-        <w:rPr>
-          <w:lang w:val="ru-RU"/>
-        </w:rPr>
-        <w:t>.8</w:t>
-      </w:r>
-      <w:r>
-        <w:rPr>
-          <w:lang w:val="ru-RU"/>
-        </w:rPr>
-        <w:t xml:space="preserve"> </w:t>
-      </w:r>
-      <w:r>
-        <w:rPr>
-          <w:lang w:val="ru-RU"/>
-        </w:rPr>
-        <w:t>Вход в аккаунт</w:t>
-      </w:r>
-    </w:p>
-    <w:p>
-      <w:pPr>
-        <w:pStyle w:val="a3"/>
-      </w:pPr>
-      <w:r>
-        <w:object w:dxaOrig="6346" w:dyaOrig="3916">
-          <v:shape id="_x0000_i1043" type="#_x0000_t75" style="width:317.25pt;height:195.75pt" o:ole="">
-            <v:imagedata r:id="rId53" o:title=""/>
-          </v:shape>
-          <o:OLEObject Type="Embed" ProgID="Visio.Drawing.15" ShapeID="_x0000_i1043" DrawAspect="Content" ObjectID="_1696071785" r:id="rId54"/>
-        </w:object>
-      </w:r>
-    </w:p>
-    <w:p>
-      <w:pPr>
-        <w:pStyle w:val="a3"/>
-      </w:pPr>
-      <w:r>
-        <w:object w:dxaOrig="13741" w:dyaOrig="8446">
-          <v:shape id="_x0000_i1044" type="#_x0000_t75" style="width:467.25pt;height:287.25pt" o:ole="">
-            <v:imagedata r:id="rId55" o:title=""/>
-          </v:shape>
-          <o:OLEObject Type="Embed" ProgID="Visio.Drawing.15" ShapeID="_x0000_i1044" DrawAspect="Content" ObjectID="_1696071786" r:id="rId56"/>
-        </w:object>
-      </w:r>
-    </w:p>
-    <w:p>
-      <w:pPr>
-        <w:rPr>
-          <w:lang w:val="ru-RU"/>
-        </w:rPr>
-      </w:pPr>
     </w:p>
     <w:sectPr>
       <w:pgSz w:w="11906" w:h="16838"/>

</xml_diff>